<commit_message>
-Wrote up references and in text cites
</commit_message>
<xml_diff>
--- a/working_documents/report_draft/web project report.docx
+++ b/working_documents/report_draft/web project report.docx
@@ -13,7 +13,6 @@
           <w:docPartUnique/>
         </w:docPartObj>
       </w:sdtPr>
-      <w:sdtEndPr/>
       <w:sdtContent>
         <w:p>
           <w:pPr>
@@ -179,7 +178,6 @@
                                           <w:dataBinding w:prefixMappings="xmlns:ns0='http://schemas.openxmlformats.org/package/2006/metadata/core-properties' xmlns:ns1='http://purl.org/dc/elements/1.1/'" w:xpath="/ns0:coreProperties[1]/ns1:title[1]" w:storeItemID="{6C3C8BC8-F283-45AE-878A-BAB7291924A1}"/>
                                           <w:text/>
                                         </w:sdtPr>
-                                        <w:sdtEndPr/>
                                         <w:sdtContent>
                                           <w:r>
                                             <w:rPr>
@@ -253,7 +251,6 @@
                                           <w:dataBinding w:prefixMappings="xmlns:ns0='http://schemas.openxmlformats.org/package/2006/metadata/core-properties' xmlns:ns1='http://purl.org/dc/elements/1.1/'" w:xpath="/ns0:coreProperties[1]/ns1:subject[1]" w:storeItemID="{6C3C8BC8-F283-45AE-878A-BAB7291924A1}"/>
                                           <w:text/>
                                         </w:sdtPr>
-                                        <w:sdtEndPr/>
                                         <w:sdtContent>
                                           <w:r>
                                             <w:rPr>
@@ -377,7 +374,6 @@
                                     <w:dataBinding w:prefixMappings="xmlns:ns0='http://schemas.openxmlformats.org/package/2006/metadata/core-properties' xmlns:ns1='http://purl.org/dc/elements/1.1/'" w:xpath="/ns0:coreProperties[1]/ns1:title[1]" w:storeItemID="{6C3C8BC8-F283-45AE-878A-BAB7291924A1}"/>
                                     <w:text/>
                                   </w:sdtPr>
-                                  <w:sdtEndPr/>
                                   <w:sdtContent>
                                     <w:r>
                                       <w:rPr>
@@ -451,7 +447,6 @@
                                     <w:dataBinding w:prefixMappings="xmlns:ns0='http://schemas.openxmlformats.org/package/2006/metadata/core-properties' xmlns:ns1='http://purl.org/dc/elements/1.1/'" w:xpath="/ns0:coreProperties[1]/ns1:subject[1]" w:storeItemID="{6C3C8BC8-F283-45AE-878A-BAB7291924A1}"/>
                                     <w:text/>
                                   </w:sdtPr>
-                                  <w:sdtEndPr/>
                                   <w:sdtContent>
                                     <w:r>
                                       <w:rPr>
@@ -570,7 +565,6 @@
                                     <w:dataBinding w:prefixMappings="xmlns:ns0='http://schemas.openxmlformats.org/officeDocument/2006/extended-properties'" w:xpath="/ns0:Properties[1]/ns0:Company[1]" w:storeItemID="{6668398D-A668-4E3E-A5EB-62B293D839F1}"/>
                                     <w:text/>
                                   </w:sdtPr>
-                                  <w:sdtEndPr/>
                                   <w:sdtContent>
                                     <w:r>
                                       <w:rPr>
@@ -614,7 +608,6 @@
                                       <w:calendar w:val="gregorian"/>
                                     </w:date>
                                   </w:sdtPr>
-                                  <w:sdtEndPr/>
                                   <w:sdtContent>
                                     <w:r>
                                       <w:t>2017</w:t>
@@ -637,7 +630,6 @@
                                     <w:dataBinding w:prefixMappings="xmlns:ns0='http://schemas.openxmlformats.org/package/2006/metadata/core-properties' xmlns:ns1='http://purl.org/dc/elements/1.1/'" w:xpath="/ns0:coreProperties[1]/ns1:creator[1]" w:storeItemID="{6C3C8BC8-F283-45AE-878A-BAB7291924A1}"/>
                                     <w:text/>
                                   </w:sdtPr>
-                                  <w:sdtEndPr/>
                                   <w:sdtContent>
                                     <w:r>
                                       <w:rPr>
@@ -693,7 +685,6 @@
                               <w:dataBinding w:prefixMappings="xmlns:ns0='http://schemas.openxmlformats.org/officeDocument/2006/extended-properties'" w:xpath="/ns0:Properties[1]/ns0:Company[1]" w:storeItemID="{6668398D-A668-4E3E-A5EB-62B293D839F1}"/>
                               <w:text/>
                             </w:sdtPr>
-                            <w:sdtEndPr/>
                             <w:sdtContent>
                               <w:r>
                                 <w:rPr>
@@ -737,7 +728,6 @@
                                 <w:calendar w:val="gregorian"/>
                               </w:date>
                             </w:sdtPr>
-                            <w:sdtEndPr/>
                             <w:sdtContent>
                               <w:r>
                                 <w:t>2017</w:t>
@@ -760,7 +750,6 @@
                               <w:dataBinding w:prefixMappings="xmlns:ns0='http://schemas.openxmlformats.org/package/2006/metadata/core-properties' xmlns:ns1='http://purl.org/dc/elements/1.1/'" w:xpath="/ns0:coreProperties[1]/ns1:creator[1]" w:storeItemID="{6C3C8BC8-F283-45AE-878A-BAB7291924A1}"/>
                               <w:text/>
                             </w:sdtPr>
-                            <w:sdtEndPr/>
                             <w:sdtContent>
                               <w:r>
                                 <w:rPr>
@@ -807,7 +796,6 @@
           <w:dataBinding w:prefixMappings="xmlns:ns0='http://schemas.openxmlformats.org/package/2006/metadata/core-properties' xmlns:ns1='http://purl.org/dc/elements/1.1/'" w:xpath="/ns0:coreProperties[1]/ns1:title[1]" w:storeItemID="{6C3C8BC8-F283-45AE-878A-BAB7291924A1}"/>
           <w:text/>
         </w:sdtPr>
-        <w:sdtEndPr/>
         <w:sdtContent>
           <w:r>
             <w:rPr>
@@ -830,7 +818,6 @@
           <w:dataBinding w:prefixMappings="xmlns:ns0='http://schemas.openxmlformats.org/package/2006/metadata/core-properties' xmlns:ns1='http://purl.org/dc/elements/1.1/'" w:xpath="/ns0:coreProperties[1]/ns1:subject[1]" w:storeItemID="{6C3C8BC8-F283-45AE-878A-BAB7291924A1}"/>
           <w:text/>
         </w:sdtPr>
-        <w:sdtEndPr/>
         <w:sdtContent>
           <w:r>
             <w:t>Web presence and code fair promotion.</w:t>
@@ -856,7 +843,6 @@
           <w:docPartUnique/>
         </w:docPartObj>
       </w:sdtPr>
-      <w:sdtEndPr/>
       <w:sdtContent>
         <w:p>
           <w:pPr>
@@ -1798,8 +1784,6 @@
           <w:r>
             <w:fldChar w:fldCharType="end"/>
           </w:r>
-          <w:bookmarkStart w:id="0" w:name="_GoBack"/>
-          <w:bookmarkEnd w:id="0"/>
           <w:r>
             <w:rPr>
               <w:color w:val="A50E82" w:themeColor="accent2"/>
@@ -1829,22 +1813,22 @@
       <w:pPr>
         <w:pStyle w:val="Heading1"/>
       </w:pPr>
-      <w:bookmarkStart w:id="1" w:name="_Toc357000754"/>
+      <w:bookmarkStart w:id="0" w:name="_Toc357000754"/>
       <w:r>
         <w:lastRenderedPageBreak/>
         <w:t>Overview</w:t>
       </w:r>
+      <w:bookmarkEnd w:id="0"/>
+    </w:p>
+    <w:p>
+      <w:pPr>
+        <w:pStyle w:val="Heading2"/>
+      </w:pPr>
+      <w:bookmarkStart w:id="1" w:name="_Toc357000755"/>
+      <w:r>
+        <w:t>About the project</w:t>
+      </w:r>
       <w:bookmarkEnd w:id="1"/>
-    </w:p>
-    <w:p>
-      <w:pPr>
-        <w:pStyle w:val="Heading2"/>
-      </w:pPr>
-      <w:bookmarkStart w:id="2" w:name="_Toc357000755"/>
-      <w:r>
-        <w:t>About the project</w:t>
-      </w:r>
-      <w:bookmarkEnd w:id="2"/>
     </w:p>
     <w:p>
       <w:pPr>
@@ -1885,14 +1869,14 @@
           <w:lang w:val="en-AU" w:eastAsia="en-AU"/>
         </w:rPr>
       </w:pPr>
-      <w:bookmarkStart w:id="3" w:name="_Toc357000756"/>
+      <w:bookmarkStart w:id="2" w:name="_Toc357000756"/>
       <w:r>
         <w:rPr>
           <w:lang w:val="en-AU" w:eastAsia="en-AU"/>
         </w:rPr>
         <w:t>Project Team</w:t>
       </w:r>
-      <w:bookmarkEnd w:id="3"/>
+      <w:bookmarkEnd w:id="2"/>
     </w:p>
     <w:p>
       <w:pPr>
@@ -2387,14 +2371,14 @@
           <w:lang w:val="en-AU" w:eastAsia="en-AU"/>
         </w:rPr>
       </w:pPr>
-      <w:bookmarkStart w:id="4" w:name="_Toc357000757"/>
+      <w:bookmarkStart w:id="3" w:name="_Toc357000757"/>
       <w:r>
         <w:rPr>
           <w:lang w:val="en-AU" w:eastAsia="en-AU"/>
         </w:rPr>
         <w:t>Business Requirements</w:t>
       </w:r>
-      <w:bookmarkEnd w:id="4"/>
+      <w:bookmarkEnd w:id="3"/>
     </w:p>
     <w:p>
       <w:pPr>
@@ -2526,102 +2510,114 @@
       <w:pPr>
         <w:pStyle w:val="Heading2"/>
       </w:pPr>
-      <w:bookmarkStart w:id="5" w:name="_Toc357000758"/>
+      <w:bookmarkStart w:id="4" w:name="_Toc357000758"/>
       <w:r>
         <w:t>Project Approach</w:t>
       </w:r>
+      <w:bookmarkEnd w:id="4"/>
+    </w:p>
+    <w:p>
+      <w:r>
+        <w:t xml:space="preserve">Due to the nature of the project having a it broken down into weeks of released requirements (even though we had an overall high level view) we decided to use a cut down Agile approach to the project. We would meet each Monday evening and work out requirements for the </w:t>
+      </w:r>
+      <w:r>
+        <w:t>week designed as a mini sprint (The Agile Movement, 2008</w:t>
+      </w:r>
+      <w:r>
+        <w:t>)</w:t>
+      </w:r>
+      <w:r>
+        <w:t>. We’d then meet again on weekend to put together the information and the coordinator would then submit the week’s work.</w:t>
+      </w:r>
+    </w:p>
+    <w:p>
+      <w:r>
+        <w:t xml:space="preserve">This coupled with the use of </w:t>
+      </w:r>
+      <w:proofErr w:type="spellStart"/>
+      <w:r>
+        <w:t>GitHub</w:t>
+      </w:r>
+      <w:proofErr w:type="spellEnd"/>
+      <w:r>
+        <w:t xml:space="preserve"> and forking each week and tasks section allowed us to work separately yet in the same direction and collaboratively. With the weekend we would then pull the fork back into the master and start the next milestone. </w:t>
+      </w:r>
+    </w:p>
+    <w:p>
+      <w:r>
+        <w:t>Outside of the actual project management approach, we also took a mobile first or responsive web design approach</w:t>
+      </w:r>
+      <w:r>
+        <w:t>.</w:t>
+      </w:r>
+      <w:r>
+        <w:t xml:space="preserve"> This was not only laid out by the project scope but is a good way to develop a site, noting, “</w:t>
+      </w:r>
+      <w:r>
+        <w:t xml:space="preserve">A </w:t>
+      </w:r>
+      <w:r>
+        <w:t>web page should look good, and be easy to use, regardless of the device!</w:t>
+      </w:r>
+      <w:r>
+        <w:t>”</w:t>
+      </w:r>
+      <w:r>
+        <w:t xml:space="preserve"> (</w:t>
+      </w:r>
+      <w:r>
+        <w:t>HTML Responsive Web Design, 2017)</w:t>
+      </w:r>
+    </w:p>
+    <w:p>
+      <w:pPr>
+        <w:pStyle w:val="Heading1"/>
+      </w:pPr>
+      <w:bookmarkStart w:id="5" w:name="_Toc357000759"/>
+      <w:r>
+        <w:t>Strategy</w:t>
+      </w:r>
       <w:bookmarkEnd w:id="5"/>
     </w:p>
     <w:p>
       <w:r>
-        <w:t>Due to the nature of the project having a it broken down into weeks of released requirements (even though we had an overall high level view) we decided to use a cut down Agile approach to the project. We would meet each Monday evening and work out requirements for the week designed as a mini sprint (</w:t>
-      </w:r>
-      <w:r>
-        <w:t>http://agilemethodology.org</w:t>
-      </w:r>
-      <w:r>
-        <w:t>). We’d then meet again on weekend to put together the information and the coordinator would then submit the week’s work.</w:t>
-      </w:r>
-    </w:p>
-    <w:p>
-      <w:r>
-        <w:t xml:space="preserve">This coupled with the use of </w:t>
-      </w:r>
-      <w:proofErr w:type="spellStart"/>
-      <w:r>
-        <w:t>GitHub</w:t>
-      </w:r>
-      <w:proofErr w:type="spellEnd"/>
-      <w:r>
-        <w:t xml:space="preserve"> and forking each week and tasks section allowed us to work separately yet in the same direction and collaboratively. With the weekend we would then pull the fork back into the master and start the next milestone. </w:t>
-      </w:r>
-    </w:p>
-    <w:p>
-      <w:r>
-        <w:t>Outside of the actual project management approach, we also took a mobile first or responsive web design approach (</w:t>
-      </w:r>
-      <w:r>
-        <w:t>https://www.w3schools.com/html/html_responsive.asp</w:t>
-      </w:r>
-      <w:r>
-        <w:t>). This was not only laid out by the project scope but is a good way to develop a site, noting, “</w:t>
-      </w:r>
-      <w:r>
-        <w:t>A web page should look good, and be easy to use, regardless of the device!</w:t>
-      </w:r>
-      <w:r>
-        <w:t>”</w:t>
-      </w:r>
-    </w:p>
-    <w:p>
-      <w:pPr>
-        <w:pStyle w:val="Heading1"/>
-      </w:pPr>
-      <w:bookmarkStart w:id="6" w:name="_Toc357000759"/>
-      <w:r>
-        <w:t>Strategy</w:t>
+        <w:t xml:space="preserve">To determine how to position the website to best meet the business requirements of the </w:t>
+      </w:r>
+      <w:r>
+        <w:t>client,</w:t>
+      </w:r>
+      <w:r>
+        <w:t xml:space="preserve"> a number of activities were undertaken.  This included </w:t>
+      </w:r>
+      <w:r>
+        <w:t xml:space="preserve">understanding the business objectives in some depth through competitor benchmarking; a </w:t>
+      </w:r>
+      <w:r>
+        <w:t>user needs analysis with personas and scenarios developed</w:t>
+      </w:r>
+      <w:r>
+        <w:t xml:space="preserve"> and the development of a concept map or model.</w:t>
+      </w:r>
+    </w:p>
+    <w:p>
+      <w:pPr>
+        <w:pStyle w:val="Heading2"/>
+      </w:pPr>
+      <w:bookmarkStart w:id="6" w:name="_Toc357000760"/>
+      <w:r>
+        <w:t>Business Objectives</w:t>
       </w:r>
       <w:bookmarkEnd w:id="6"/>
     </w:p>
     <w:p>
-      <w:r>
-        <w:t xml:space="preserve">To determine how to position the website to best meet the business requirements of the </w:t>
-      </w:r>
-      <w:r>
-        <w:t>client,</w:t>
-      </w:r>
-      <w:r>
-        <w:t xml:space="preserve"> a number of activities were undertaken.  This included </w:t>
-      </w:r>
-      <w:r>
-        <w:t xml:space="preserve">understanding the business objectives in some depth through competitor benchmarking; a </w:t>
-      </w:r>
-      <w:r>
-        <w:t>user needs analysis with personas and scenarios developed</w:t>
-      </w:r>
-      <w:r>
-        <w:t xml:space="preserve"> and the development of a concept map or model.</w:t>
-      </w:r>
-    </w:p>
-    <w:p>
-      <w:pPr>
-        <w:pStyle w:val="Heading2"/>
-      </w:pPr>
-      <w:bookmarkStart w:id="7" w:name="_Toc357000760"/>
-      <w:r>
-        <w:t>Business Objectives</w:t>
+      <w:pPr>
+        <w:pStyle w:val="Heading3"/>
+      </w:pPr>
+      <w:bookmarkStart w:id="7" w:name="_Toc357000761"/>
+      <w:r>
+        <w:t>Competitive Benchmarking</w:t>
       </w:r>
       <w:bookmarkEnd w:id="7"/>
-    </w:p>
-    <w:p>
-      <w:pPr>
-        <w:pStyle w:val="Heading3"/>
-      </w:pPr>
-      <w:bookmarkStart w:id="8" w:name="_Toc357000761"/>
-      <w:r>
-        <w:t>Competitive Benchmarking</w:t>
-      </w:r>
-      <w:bookmarkEnd w:id="8"/>
     </w:p>
     <w:p>
       <w:r>
@@ -2883,11 +2879,11 @@
       <w:pPr>
         <w:pStyle w:val="Heading2"/>
       </w:pPr>
-      <w:bookmarkStart w:id="9" w:name="_Toc357000762"/>
+      <w:bookmarkStart w:id="8" w:name="_Toc357000762"/>
       <w:r>
         <w:t>User Needs {personas}</w:t>
       </w:r>
-      <w:bookmarkEnd w:id="9"/>
+      <w:bookmarkEnd w:id="8"/>
     </w:p>
     <w:p>
       <w:r>
@@ -2921,11 +2917,11 @@
       <w:pPr>
         <w:pStyle w:val="Heading3"/>
       </w:pPr>
-      <w:bookmarkStart w:id="10" w:name="_Toc357000763"/>
+      <w:bookmarkStart w:id="9" w:name="_Toc357000763"/>
       <w:r>
         <w:t>Concept Map</w:t>
       </w:r>
-      <w:bookmarkEnd w:id="10"/>
+      <w:bookmarkEnd w:id="9"/>
     </w:p>
     <w:p>
       <w:r>
@@ -2989,38 +2985,38 @@
       <w:pPr>
         <w:pStyle w:val="Heading1"/>
       </w:pPr>
-      <w:bookmarkStart w:id="11" w:name="_Toc357000764"/>
+      <w:bookmarkStart w:id="10" w:name="_Toc357000764"/>
       <w:r>
         <w:t>Scope</w:t>
       </w:r>
+      <w:bookmarkEnd w:id="10"/>
+    </w:p>
+    <w:p>
+      <w:r>
+        <w:t>Knowing the content and understanding how it fits into the website is important, if you have too much information people can get overwhelmed and not having enough the opposite. What is also true is if you have the wrong information. Developing a website around architecture but the content is based on coding will not give the required result.</w:t>
+      </w:r>
+    </w:p>
+    <w:p>
+      <w:pPr>
+        <w:pStyle w:val="Heading3"/>
+      </w:pPr>
+      <w:bookmarkStart w:id="11" w:name="_Toc357000765"/>
+      <w:r>
+        <w:t xml:space="preserve">Content requirements </w:t>
+      </w:r>
+      <w:r>
+        <w:t>(</w:t>
+      </w:r>
+      <w:r>
+        <w:t>content inventory</w:t>
+      </w:r>
+      <w:r>
+        <w:t>, sitemap</w:t>
+      </w:r>
+      <w:r>
+        <w:t>)</w:t>
+      </w:r>
       <w:bookmarkEnd w:id="11"/>
-    </w:p>
-    <w:p>
-      <w:r>
-        <w:t>Knowing the content and understanding how it fits into the website is important, if you have too much information people can get overwhelmed and not having enough the opposite. What is also true is if you have the wrong information. Developing a website around architecture but the content is based on coding will not give the required result.</w:t>
-      </w:r>
-    </w:p>
-    <w:p>
-      <w:pPr>
-        <w:pStyle w:val="Heading3"/>
-      </w:pPr>
-      <w:bookmarkStart w:id="12" w:name="_Toc357000765"/>
-      <w:r>
-        <w:t xml:space="preserve">Content requirements </w:t>
-      </w:r>
-      <w:r>
-        <w:t>(</w:t>
-      </w:r>
-      <w:r>
-        <w:t>content inventory</w:t>
-      </w:r>
-      <w:r>
-        <w:t>, sitemap</w:t>
-      </w:r>
-      <w:r>
-        <w:t>)</w:t>
-      </w:r>
-      <w:bookmarkEnd w:id="12"/>
     </w:p>
     <w:p>
       <w:r>
@@ -3040,11 +3036,11 @@
       <w:pPr>
         <w:pStyle w:val="Heading3"/>
       </w:pPr>
-      <w:bookmarkStart w:id="13" w:name="_Toc357000766"/>
+      <w:bookmarkStart w:id="12" w:name="_Toc357000766"/>
       <w:r>
         <w:t>Technical Requirements</w:t>
       </w:r>
-      <w:bookmarkEnd w:id="13"/>
+      <w:bookmarkEnd w:id="12"/>
     </w:p>
     <w:p>
       <w:r>
@@ -3104,9 +3100,22 @@
       <w:r>
         <w:t xml:space="preserve"> Form Validator (</w:t>
       </w:r>
-      <w:r>
-        <w:t>http://www.formvalidator.net</w:t>
-      </w:r>
+      <w:proofErr w:type="spellStart"/>
+      <w:r>
+        <w:t>jQuery</w:t>
+      </w:r>
+      <w:proofErr w:type="spellEnd"/>
+      <w:r>
+        <w:t xml:space="preserve"> Form Validator</w:t>
+      </w:r>
+      <w:r>
+        <w:t xml:space="preserve">, </w:t>
+      </w:r>
+      <w:proofErr w:type="spellStart"/>
+      <w:r>
+        <w:t>n.d.</w:t>
+      </w:r>
+      <w:proofErr w:type="spellEnd"/>
       <w:r>
         <w:t xml:space="preserve">), mainly based on the usability and simple design and it’s integration with HTML5 validation.  The form is more of an email off to staff and as such didn’t need very strict validation, however we wanted to make sure that people who have legitimate sign ups or requests gave the right information. </w:t>
       </w:r>
@@ -3174,7 +3183,7 @@
         <w:t xml:space="preserve"> (</w:t>
       </w:r>
       <w:r>
-        <w:t>http://photoswipe.com</w:t>
+        <w:t>Semenov, 2017</w:t>
       </w:r>
       <w:r>
         <w:t xml:space="preserve">). This was exactly what we were looking for, having a gallery of thumbnail images already present and displaying then in a image gallery with failover to hard links to the full size images. </w:t>
@@ -3227,32 +3236,37 @@
       <w:pPr>
         <w:pStyle w:val="Heading1"/>
       </w:pPr>
-      <w:bookmarkStart w:id="14" w:name="_Toc357000767"/>
+      <w:bookmarkStart w:id="13" w:name="_Toc357000767"/>
       <w:r>
         <w:t>Information Architecture</w:t>
       </w:r>
+      <w:bookmarkEnd w:id="13"/>
+    </w:p>
+    <w:p>
+      <w:r>
+        <w:t>Information architecture, as the same suggests, is the design identification and definition of site content and functionally. This also entails the structure and defines the relationship between the sites content and functionality. You don’t see the information architecture from the end product however it the basis for the decisions made to represent the UI. This information architecture is developed from content inventory, audits, information groupings and metadata. (</w:t>
+      </w:r>
+      <w:proofErr w:type="spellStart"/>
+      <w:r>
+        <w:t>Cardello</w:t>
+      </w:r>
+      <w:proofErr w:type="spellEnd"/>
+      <w:r>
+        <w:t>, 2014</w:t>
+      </w:r>
+      <w:r>
+        <w:t>)</w:t>
+      </w:r>
+    </w:p>
+    <w:p>
+      <w:pPr>
+        <w:pStyle w:val="Heading3"/>
+      </w:pPr>
+      <w:bookmarkStart w:id="14" w:name="_Toc357000768"/>
+      <w:r>
+        <w:t>Navigation design</w:t>
+      </w:r>
       <w:bookmarkEnd w:id="14"/>
-    </w:p>
-    <w:p>
-      <w:r>
-        <w:t>Information architecture, as the same suggests, is the design identification and definition of site content and functionally. This also entails the structure and defines the relationship between the sites content and functionality. You don’t see the information architecture from the end product however it the basis for the decisions made to represent the UI. This information architecture is developed from content inventory, audits, information groupings and metadata. (</w:t>
-      </w:r>
-      <w:r>
-        <w:t>https://www.nngroup.com/articles/ia-vs-navigation/</w:t>
-      </w:r>
-      <w:r>
-        <w:t>)</w:t>
-      </w:r>
-    </w:p>
-    <w:p>
-      <w:pPr>
-        <w:pStyle w:val="Heading3"/>
-      </w:pPr>
-      <w:bookmarkStart w:id="15" w:name="_Toc357000768"/>
-      <w:r>
-        <w:t>Navigation design</w:t>
-      </w:r>
-      <w:bookmarkEnd w:id="15"/>
       <w:r>
         <w:t xml:space="preserve"> </w:t>
       </w:r>
@@ -3275,83 +3289,91 @@
       <w:pPr>
         <w:pStyle w:val="Heading3"/>
       </w:pPr>
-      <w:bookmarkStart w:id="16" w:name="_Toc357000769"/>
+      <w:bookmarkStart w:id="15" w:name="_Toc357000769"/>
       <w:r>
         <w:t>Page design</w:t>
       </w:r>
+      <w:bookmarkEnd w:id="15"/>
+    </w:p>
+    <w:p>
+      <w:r>
+        <w:t>We wanted to focus on keeping the information and content on the site in bite size pieces to not overwhelm users and making it easy to follow pages and information throughout the site. We first decided on a single page site with sections for each navigation item. It quickly became apparent that this (although design properly with back to top links and other features) was not really easy to follow and would make the navigation hard to implement.</w:t>
+      </w:r>
+    </w:p>
+    <w:p>
+      <w:r>
+        <w:t>We still wanted to use the single page idea to try to minimize clicks throughout the site, so we settled on a hybrid method. Using the concept mapping we selected the information for each separate page and filtered out small important bits to establish each section. We decided to keep the most important or we believed most visited data on top. Each heading of each section is large and in contrast to the section before. The information in each section is to the point and also in contrast to not only the background but also other text above and below.</w:t>
+      </w:r>
+    </w:p>
+    <w:p>
+      <w:r>
+        <w:t>We tried to incorporate a Z-pattern hierarchy because of the low volume of in</w:t>
+      </w:r>
+      <w:r>
+        <w:t>formation and text-lite pages. (</w:t>
+      </w:r>
+      <w:proofErr w:type="spellStart"/>
+      <w:r>
+        <w:t>Soegaard</w:t>
+      </w:r>
+      <w:proofErr w:type="spellEnd"/>
+      <w:r>
+        <w:t>, 2017</w:t>
+      </w:r>
+      <w:r>
+        <w:t>)</w:t>
+      </w:r>
+    </w:p>
+    <w:p>
+      <w:pPr>
+        <w:pStyle w:val="Heading3"/>
+      </w:pPr>
+      <w:bookmarkStart w:id="16" w:name="_Toc357000770"/>
+      <w:r>
+        <w:t>User Testing</w:t>
+      </w:r>
       <w:bookmarkEnd w:id="16"/>
     </w:p>
     <w:p>
       <w:r>
-        <w:t>We wanted to focus on keeping the information and content on the site in bite size pieces to not overwhelm users and making it easy to follow pages and information throughout the site. We first decided on a single page site with sections for each navigation item. It quickly became apparent that this (although design properly with back to top links and other features) was not really easy to follow and would make the navigation hard to implement.</w:t>
-      </w:r>
-    </w:p>
-    <w:p>
-      <w:r>
-        <w:t>We still wanted to use the single page idea to try to minimize clicks throughout the site, so we settled on a hybrid method. Using the concept mapping we selected the information for each separate page and filtered out small important bits to establish each section. We decided to keep the most important or we believed most visited data on top. Each heading of each section is large and in contrast to the section before. The information in each section is to the point and also in contrast to not only the background but also other text above and below.</w:t>
-      </w:r>
-    </w:p>
-    <w:p>
-      <w:r>
-        <w:t>We tried to incorporate a Z-pattern hierarchy because of the low volume of information and text-lite pages. (</w:t>
-      </w:r>
-      <w:r>
-        <w:t>https://www.interaction-design.org/literature/article/visual-hierarchy-organizing-content-to-follow-natural-eye-movement-patterns</w:t>
-      </w:r>
-      <w:r>
-        <w:t>)</w:t>
-      </w:r>
-    </w:p>
-    <w:p>
-      <w:pPr>
-        <w:pStyle w:val="Heading3"/>
-      </w:pPr>
-      <w:bookmarkStart w:id="17" w:name="_Toc357000770"/>
-      <w:r>
-        <w:t>User Testing</w:t>
+        <w:t xml:space="preserve">We tested a couple of scenarios from the point of view of an industry representative and a university student. The focus on these two types of users was mainly based on the fact that they are the two groups we are focusing the website on, and the people to get the most out of the website. </w:t>
+      </w:r>
+    </w:p>
+    <w:p>
+      <w:r>
+        <w:t>The tests themselves  (Appendix 4) focused on the user needing to gather more information or signing up for the Code Fair, this is what we perceived to be the main requirements for both users. The scenario for the industry representative was “</w:t>
+      </w:r>
+      <w:r>
+        <w:t>You are an industry representative and want to find out how to get involved in the code fair in any capacity.</w:t>
+      </w:r>
+      <w:r>
+        <w:t>” As for the student the scenario was “</w:t>
+      </w:r>
+      <w:r>
+        <w:t>You are a university student, you are looking at ways to present your ideas/abilities to the industry and come across the code fair at CDU, if you confirm there is a way you can do this you then sign up.</w:t>
+      </w:r>
+      <w:r>
+        <w:t>”</w:t>
+      </w:r>
+    </w:p>
+    <w:p>
+      <w:r>
+        <w:t xml:space="preserve">We noticed a few things when testing with the users, but the main problem we noticed was that users, when looking for information, went straight to the navigation first and didn’t even scroll down the first page to see if what they needed was there. Then once they “select” a menu item, the page it lands on they then scan the page for the information they require. We ended up using this information in our final design and adjusted navigation items (based on the concept map) to only have the 4 navigation items we ended up with, one being “Learn More”, which in our testing was the main item people went </w:t>
+      </w:r>
+      <w:r>
+        <w:lastRenderedPageBreak/>
+        <w:t>to first. So we ended up putting more information in Learn More that linked back to the first page or other pages on the site.</w:t>
+      </w:r>
+    </w:p>
+    <w:p>
+      <w:pPr>
+        <w:pStyle w:val="Heading1"/>
+      </w:pPr>
+      <w:bookmarkStart w:id="17" w:name="_Toc357000771"/>
+      <w:r>
+        <w:t>Interface &amp; Visual Design</w:t>
       </w:r>
       <w:bookmarkEnd w:id="17"/>
-    </w:p>
-    <w:p>
-      <w:r>
-        <w:t xml:space="preserve">We tested a couple of scenarios from the point of view of an industry representative and a university student. The focus on these two types of users was mainly based on the fact that they are the two groups we are focusing the website on, and the people to get the most out of the website. </w:t>
-      </w:r>
-    </w:p>
-    <w:p>
-      <w:r>
-        <w:t>The tests themselves  (Appendix 4) focused on the user needing to gather more information or signing up for the Code Fair, this is what we perceived to be the main requirements for both users. The scenario for the industry representative was “</w:t>
-      </w:r>
-      <w:r>
-        <w:t>You are an industry representative and want to find out how to get involved in the code fair in any capacity.</w:t>
-      </w:r>
-      <w:r>
-        <w:t>” As for the student the scenario was “</w:t>
-      </w:r>
-      <w:r>
-        <w:t>You are a university student, you are looking at ways to present your ideas/abilities to the industry and come across the code fair at CDU, if you confirm there is a way you can do this you then sign up.</w:t>
-      </w:r>
-      <w:r>
-        <w:t>”</w:t>
-      </w:r>
-    </w:p>
-    <w:p>
-      <w:r>
-        <w:t xml:space="preserve">We noticed a few things when testing with the users, but the main problem we noticed was that users, when looking for information, went straight to the navigation first and didn’t even scroll down the first page to see if what they needed was there. Then once they “select” a menu item, the page it lands on they then scan the page for the information they require. We ended up using this information in our final design and adjusted navigation items (based </w:t>
-      </w:r>
-      <w:r>
-        <w:lastRenderedPageBreak/>
-        <w:t>on the concept map) to only have the 4 navigation items we ended up with, one being “Learn More”, which in our testing was the main item people went to first. So we ended up putting more information in Learn More that linked back to the first page or other pages on the site.</w:t>
-      </w:r>
-    </w:p>
-    <w:p>
-      <w:pPr>
-        <w:pStyle w:val="Heading1"/>
-      </w:pPr>
-      <w:bookmarkStart w:id="18" w:name="_Toc357000771"/>
-      <w:r>
-        <w:t>Interface &amp; Visual Design</w:t>
-      </w:r>
-      <w:bookmarkEnd w:id="18"/>
     </w:p>
     <w:p>
       <w:pPr>
@@ -3459,11 +3481,11 @@
       <w:pPr>
         <w:pStyle w:val="Heading1"/>
       </w:pPr>
-      <w:bookmarkStart w:id="19" w:name="_Toc357000772"/>
+      <w:bookmarkStart w:id="18" w:name="_Toc357000772"/>
       <w:r>
         <w:t>Site Development</w:t>
       </w:r>
-      <w:bookmarkEnd w:id="19"/>
+      <w:bookmarkEnd w:id="18"/>
     </w:p>
     <w:p>
       <w:r>
@@ -3507,11 +3529,11 @@
       <w:pPr>
         <w:pStyle w:val="Heading1"/>
       </w:pPr>
-      <w:bookmarkStart w:id="20" w:name="_Toc357000773"/>
+      <w:bookmarkStart w:id="19" w:name="_Toc357000773"/>
       <w:r>
         <w:t>Lessons Learned</w:t>
       </w:r>
-      <w:bookmarkEnd w:id="20"/>
+      <w:bookmarkEnd w:id="19"/>
     </w:p>
     <w:p>
       <w:pPr>
@@ -3614,11 +3636,11 @@
       <w:pPr>
         <w:pStyle w:val="Heading1"/>
       </w:pPr>
-      <w:bookmarkStart w:id="21" w:name="_Toc357000774"/>
+      <w:bookmarkStart w:id="20" w:name="_Toc357000774"/>
       <w:r>
         <w:t>Conclusion</w:t>
       </w:r>
-      <w:bookmarkEnd w:id="21"/>
+      <w:bookmarkEnd w:id="20"/>
     </w:p>
     <w:p>
       <w:pPr>
@@ -3669,63 +3691,631 @@
       <w:r>
         <w:br w:type="page"/>
       </w:r>
-      <w:bookmarkStart w:id="22" w:name="_Toc357000775"/>
+      <w:bookmarkStart w:id="21" w:name="_Toc357000775"/>
       <w:r>
         <w:lastRenderedPageBreak/>
         <w:t>References</w:t>
       </w:r>
+      <w:bookmarkEnd w:id="21"/>
+    </w:p>
+    <w:p>
+      <w:pPr>
+        <w:widowControl w:val="0"/>
+        <w:autoSpaceDE w:val="0"/>
+        <w:autoSpaceDN w:val="0"/>
+        <w:adjustRightInd w:val="0"/>
+        <w:spacing w:after="0" w:line="240" w:lineRule="auto"/>
+        <w:rPr>
+          <w:rFonts w:ascii="Times New Roman" w:hAnsi="Times New Roman"/>
+          <w:color w:val="auto"/>
+          <w:sz w:val="48"/>
+          <w:szCs w:val="48"/>
+        </w:rPr>
+      </w:pPr>
+      <w:r>
+        <w:rPr>
+          <w:rFonts w:ascii="Times New Roman" w:hAnsi="Times New Roman"/>
+          <w:color w:val="auto"/>
+          <w:sz w:val="48"/>
+          <w:szCs w:val="48"/>
+        </w:rPr>
+        <w:t>References</w:t>
+      </w:r>
+    </w:p>
+    <w:p>
+      <w:pPr>
+        <w:widowControl w:val="0"/>
+        <w:autoSpaceDE w:val="0"/>
+        <w:autoSpaceDN w:val="0"/>
+        <w:adjustRightInd w:val="0"/>
+        <w:spacing w:after="0" w:line="240" w:lineRule="auto"/>
+        <w:rPr>
+          <w:rFonts w:ascii="Times New Roman" w:hAnsi="Times New Roman"/>
+          <w:color w:val="auto"/>
+          <w:sz w:val="32"/>
+          <w:szCs w:val="32"/>
+        </w:rPr>
+      </w:pPr>
+      <w:proofErr w:type="gramStart"/>
+      <w:r>
+        <w:rPr>
+          <w:rFonts w:ascii="Times New Roman" w:hAnsi="Times New Roman"/>
+          <w:color w:val="auto"/>
+          <w:sz w:val="32"/>
+          <w:szCs w:val="32"/>
+        </w:rPr>
+        <w:t>Anon, 2008.</w:t>
+      </w:r>
+      <w:proofErr w:type="gramEnd"/>
+      <w:r>
+        <w:rPr>
+          <w:rFonts w:ascii="Times New Roman" w:hAnsi="Times New Roman"/>
+          <w:color w:val="auto"/>
+          <w:sz w:val="32"/>
+          <w:szCs w:val="32"/>
+        </w:rPr>
+        <w:t xml:space="preserve"> </w:t>
+      </w:r>
+      <w:proofErr w:type="gramStart"/>
+      <w:r>
+        <w:rPr>
+          <w:rFonts w:ascii="Times New Roman" w:hAnsi="Times New Roman"/>
+          <w:i/>
+          <w:iCs/>
+          <w:color w:val="auto"/>
+          <w:sz w:val="32"/>
+          <w:szCs w:val="32"/>
+        </w:rPr>
+        <w:t>The Agile Movement</w:t>
+      </w:r>
+      <w:r>
+        <w:rPr>
+          <w:rFonts w:ascii="Times New Roman" w:hAnsi="Times New Roman"/>
+          <w:color w:val="auto"/>
+          <w:sz w:val="32"/>
+          <w:szCs w:val="32"/>
+        </w:rPr>
+        <w:t>.</w:t>
+      </w:r>
+      <w:proofErr w:type="gramEnd"/>
+      <w:r>
+        <w:rPr>
+          <w:rFonts w:ascii="Times New Roman" w:hAnsi="Times New Roman"/>
+          <w:color w:val="auto"/>
+          <w:sz w:val="32"/>
+          <w:szCs w:val="32"/>
+        </w:rPr>
+        <w:t xml:space="preserve"> [</w:t>
+      </w:r>
+      <w:proofErr w:type="gramStart"/>
+      <w:r>
+        <w:rPr>
+          <w:rFonts w:ascii="Times New Roman" w:hAnsi="Times New Roman"/>
+          <w:color w:val="auto"/>
+          <w:sz w:val="32"/>
+          <w:szCs w:val="32"/>
+        </w:rPr>
+        <w:t>online</w:t>
+      </w:r>
+      <w:proofErr w:type="gramEnd"/>
+      <w:r>
+        <w:rPr>
+          <w:rFonts w:ascii="Times New Roman" w:hAnsi="Times New Roman"/>
+          <w:color w:val="auto"/>
+          <w:sz w:val="32"/>
+          <w:szCs w:val="32"/>
+        </w:rPr>
+        <w:t>] Agile Methodology. Available at: &lt;http://agilemethodology.org&gt; [Accessed 23 Apr. 2017].</w:t>
+      </w:r>
+    </w:p>
+    <w:p>
+      <w:pPr>
+        <w:widowControl w:val="0"/>
+        <w:autoSpaceDE w:val="0"/>
+        <w:autoSpaceDN w:val="0"/>
+        <w:adjustRightInd w:val="0"/>
+        <w:spacing w:after="0" w:line="240" w:lineRule="auto"/>
+        <w:rPr>
+          <w:rFonts w:ascii="Times New Roman" w:hAnsi="Times New Roman"/>
+          <w:color w:val="auto"/>
+          <w:sz w:val="32"/>
+          <w:szCs w:val="32"/>
+        </w:rPr>
+      </w:pPr>
+      <w:proofErr w:type="gramStart"/>
+      <w:r>
+        <w:rPr>
+          <w:rFonts w:ascii="Times New Roman" w:hAnsi="Times New Roman"/>
+          <w:color w:val="auto"/>
+          <w:sz w:val="32"/>
+          <w:szCs w:val="32"/>
+        </w:rPr>
+        <w:t>Anon, 2017.</w:t>
+      </w:r>
+      <w:proofErr w:type="gramEnd"/>
+      <w:r>
+        <w:rPr>
+          <w:rFonts w:ascii="Times New Roman" w:hAnsi="Times New Roman"/>
+          <w:color w:val="auto"/>
+          <w:sz w:val="32"/>
+          <w:szCs w:val="32"/>
+        </w:rPr>
+        <w:t xml:space="preserve"> </w:t>
+      </w:r>
+      <w:proofErr w:type="gramStart"/>
+      <w:r>
+        <w:rPr>
+          <w:rFonts w:ascii="Times New Roman" w:hAnsi="Times New Roman"/>
+          <w:i/>
+          <w:iCs/>
+          <w:color w:val="auto"/>
+          <w:sz w:val="32"/>
+          <w:szCs w:val="32"/>
+        </w:rPr>
+        <w:t>HTML Responsive Web Design</w:t>
+      </w:r>
+      <w:r>
+        <w:rPr>
+          <w:rFonts w:ascii="Times New Roman" w:hAnsi="Times New Roman"/>
+          <w:color w:val="auto"/>
+          <w:sz w:val="32"/>
+          <w:szCs w:val="32"/>
+        </w:rPr>
+        <w:t>.</w:t>
+      </w:r>
+      <w:proofErr w:type="gramEnd"/>
+      <w:r>
+        <w:rPr>
+          <w:rFonts w:ascii="Times New Roman" w:hAnsi="Times New Roman"/>
+          <w:color w:val="auto"/>
+          <w:sz w:val="32"/>
+          <w:szCs w:val="32"/>
+        </w:rPr>
+        <w:t xml:space="preserve"> [</w:t>
+      </w:r>
+      <w:proofErr w:type="gramStart"/>
+      <w:r>
+        <w:rPr>
+          <w:rFonts w:ascii="Times New Roman" w:hAnsi="Times New Roman"/>
+          <w:color w:val="auto"/>
+          <w:sz w:val="32"/>
+          <w:szCs w:val="32"/>
+        </w:rPr>
+        <w:t>online</w:t>
+      </w:r>
+      <w:proofErr w:type="gramEnd"/>
+      <w:r>
+        <w:rPr>
+          <w:rFonts w:ascii="Times New Roman" w:hAnsi="Times New Roman"/>
+          <w:color w:val="auto"/>
+          <w:sz w:val="32"/>
+          <w:szCs w:val="32"/>
+        </w:rPr>
+        <w:t>] W3 Schools. Available at: &lt;https://www.w3schools.com/html/html_responsive.asp&gt; [Accessed 6 May 2017].</w:t>
+      </w:r>
+    </w:p>
+    <w:p>
+      <w:pPr>
+        <w:widowControl w:val="0"/>
+        <w:autoSpaceDE w:val="0"/>
+        <w:autoSpaceDN w:val="0"/>
+        <w:adjustRightInd w:val="0"/>
+        <w:spacing w:after="0" w:line="240" w:lineRule="auto"/>
+        <w:rPr>
+          <w:rFonts w:ascii="Times New Roman" w:hAnsi="Times New Roman"/>
+          <w:color w:val="auto"/>
+          <w:sz w:val="32"/>
+          <w:szCs w:val="32"/>
+        </w:rPr>
+      </w:pPr>
+      <w:proofErr w:type="gramStart"/>
+      <w:r>
+        <w:rPr>
+          <w:rFonts w:ascii="Times New Roman" w:hAnsi="Times New Roman"/>
+          <w:color w:val="auto"/>
+          <w:sz w:val="32"/>
+          <w:szCs w:val="32"/>
+        </w:rPr>
+        <w:t xml:space="preserve">Anon, </w:t>
+      </w:r>
+      <w:proofErr w:type="spellStart"/>
+      <w:r>
+        <w:rPr>
+          <w:rFonts w:ascii="Times New Roman" w:hAnsi="Times New Roman"/>
+          <w:color w:val="auto"/>
+          <w:sz w:val="32"/>
+          <w:szCs w:val="32"/>
+        </w:rPr>
+        <w:t>n.d.</w:t>
+      </w:r>
+      <w:proofErr w:type="spellEnd"/>
+      <w:r>
+        <w:rPr>
+          <w:rFonts w:ascii="Times New Roman" w:hAnsi="Times New Roman"/>
+          <w:color w:val="auto"/>
+          <w:sz w:val="32"/>
+          <w:szCs w:val="32"/>
+        </w:rPr>
+        <w:t xml:space="preserve"> </w:t>
+      </w:r>
+      <w:proofErr w:type="spellStart"/>
+      <w:r>
+        <w:rPr>
+          <w:rFonts w:ascii="Times New Roman" w:hAnsi="Times New Roman"/>
+          <w:i/>
+          <w:iCs/>
+          <w:color w:val="auto"/>
+          <w:sz w:val="32"/>
+          <w:szCs w:val="32"/>
+        </w:rPr>
+        <w:t>jQuery</w:t>
+      </w:r>
+      <w:proofErr w:type="spellEnd"/>
+      <w:r>
+        <w:rPr>
+          <w:rFonts w:ascii="Times New Roman" w:hAnsi="Times New Roman"/>
+          <w:i/>
+          <w:iCs/>
+          <w:color w:val="auto"/>
+          <w:sz w:val="32"/>
+          <w:szCs w:val="32"/>
+        </w:rPr>
+        <w:t xml:space="preserve"> Form Validator</w:t>
+      </w:r>
+      <w:r>
+        <w:rPr>
+          <w:rFonts w:ascii="Times New Roman" w:hAnsi="Times New Roman"/>
+          <w:color w:val="auto"/>
+          <w:sz w:val="32"/>
+          <w:szCs w:val="32"/>
+        </w:rPr>
+        <w:t>.</w:t>
+      </w:r>
+      <w:proofErr w:type="gramEnd"/>
+      <w:r>
+        <w:rPr>
+          <w:rFonts w:ascii="Times New Roman" w:hAnsi="Times New Roman"/>
+          <w:color w:val="auto"/>
+          <w:sz w:val="32"/>
+          <w:szCs w:val="32"/>
+        </w:rPr>
+        <w:t xml:space="preserve"> [</w:t>
+      </w:r>
+      <w:proofErr w:type="gramStart"/>
+      <w:r>
+        <w:rPr>
+          <w:rFonts w:ascii="Times New Roman" w:hAnsi="Times New Roman"/>
+          <w:color w:val="auto"/>
+          <w:sz w:val="32"/>
+          <w:szCs w:val="32"/>
+        </w:rPr>
+        <w:t>online</w:t>
+      </w:r>
+      <w:proofErr w:type="gramEnd"/>
+      <w:r>
+        <w:rPr>
+          <w:rFonts w:ascii="Times New Roman" w:hAnsi="Times New Roman"/>
+          <w:color w:val="auto"/>
+          <w:sz w:val="32"/>
+          <w:szCs w:val="32"/>
+        </w:rPr>
+        <w:t xml:space="preserve">] </w:t>
+      </w:r>
+      <w:proofErr w:type="spellStart"/>
+      <w:r>
+        <w:rPr>
+          <w:rFonts w:ascii="Times New Roman" w:hAnsi="Times New Roman"/>
+          <w:color w:val="auto"/>
+          <w:sz w:val="32"/>
+          <w:szCs w:val="32"/>
+        </w:rPr>
+        <w:t>jQuery</w:t>
+      </w:r>
+      <w:proofErr w:type="spellEnd"/>
+      <w:r>
+        <w:rPr>
+          <w:rFonts w:ascii="Times New Roman" w:hAnsi="Times New Roman"/>
+          <w:color w:val="auto"/>
+          <w:sz w:val="32"/>
+          <w:szCs w:val="32"/>
+        </w:rPr>
+        <w:t xml:space="preserve"> Form Validator. Available at: &lt;http://www.formvalidator.net&gt; [Accessed 12 May 2017].</w:t>
+      </w:r>
+    </w:p>
+    <w:p>
+      <w:pPr>
+        <w:widowControl w:val="0"/>
+        <w:autoSpaceDE w:val="0"/>
+        <w:autoSpaceDN w:val="0"/>
+        <w:adjustRightInd w:val="0"/>
+        <w:spacing w:after="0" w:line="240" w:lineRule="auto"/>
+        <w:rPr>
+          <w:rFonts w:ascii="Times New Roman" w:hAnsi="Times New Roman"/>
+          <w:color w:val="auto"/>
+          <w:sz w:val="32"/>
+          <w:szCs w:val="32"/>
+        </w:rPr>
+      </w:pPr>
+      <w:proofErr w:type="spellStart"/>
+      <w:r>
+        <w:rPr>
+          <w:rFonts w:ascii="Times New Roman" w:hAnsi="Times New Roman"/>
+          <w:color w:val="auto"/>
+          <w:sz w:val="32"/>
+          <w:szCs w:val="32"/>
+        </w:rPr>
+        <w:t>Cardello</w:t>
+      </w:r>
+      <w:proofErr w:type="spellEnd"/>
+      <w:r>
+        <w:rPr>
+          <w:rFonts w:ascii="Times New Roman" w:hAnsi="Times New Roman"/>
+          <w:color w:val="auto"/>
+          <w:sz w:val="32"/>
+          <w:szCs w:val="32"/>
+        </w:rPr>
+        <w:t xml:space="preserve">, J., 2014. </w:t>
+      </w:r>
+      <w:proofErr w:type="gramStart"/>
+      <w:r>
+        <w:rPr>
+          <w:rFonts w:ascii="Times New Roman" w:hAnsi="Times New Roman"/>
+          <w:i/>
+          <w:iCs/>
+          <w:color w:val="auto"/>
+          <w:sz w:val="32"/>
+          <w:szCs w:val="32"/>
+        </w:rPr>
+        <w:t>The Difference Between Information Architecture (IA) and Navigation</w:t>
+      </w:r>
+      <w:r>
+        <w:rPr>
+          <w:rFonts w:ascii="Times New Roman" w:hAnsi="Times New Roman"/>
+          <w:color w:val="auto"/>
+          <w:sz w:val="32"/>
+          <w:szCs w:val="32"/>
+        </w:rPr>
+        <w:t>.</w:t>
+      </w:r>
+      <w:proofErr w:type="gramEnd"/>
+      <w:r>
+        <w:rPr>
+          <w:rFonts w:ascii="Times New Roman" w:hAnsi="Times New Roman"/>
+          <w:color w:val="auto"/>
+          <w:sz w:val="32"/>
+          <w:szCs w:val="32"/>
+        </w:rPr>
+        <w:t xml:space="preserve"> [</w:t>
+      </w:r>
+      <w:proofErr w:type="gramStart"/>
+      <w:r>
+        <w:rPr>
+          <w:rFonts w:ascii="Times New Roman" w:hAnsi="Times New Roman"/>
+          <w:color w:val="auto"/>
+          <w:sz w:val="32"/>
+          <w:szCs w:val="32"/>
+        </w:rPr>
+        <w:t>online</w:t>
+      </w:r>
+      <w:proofErr w:type="gramEnd"/>
+      <w:r>
+        <w:rPr>
+          <w:rFonts w:ascii="Times New Roman" w:hAnsi="Times New Roman"/>
+          <w:color w:val="auto"/>
+          <w:sz w:val="32"/>
+          <w:szCs w:val="32"/>
+        </w:rPr>
+        <w:t xml:space="preserve">] </w:t>
+      </w:r>
+      <w:proofErr w:type="spellStart"/>
+      <w:r>
+        <w:rPr>
+          <w:rFonts w:ascii="Times New Roman" w:hAnsi="Times New Roman"/>
+          <w:color w:val="auto"/>
+          <w:sz w:val="32"/>
+          <w:szCs w:val="32"/>
+        </w:rPr>
+        <w:t>Nngroup</w:t>
+      </w:r>
+      <w:proofErr w:type="spellEnd"/>
+      <w:r>
+        <w:rPr>
+          <w:rFonts w:ascii="Times New Roman" w:hAnsi="Times New Roman"/>
+          <w:color w:val="auto"/>
+          <w:sz w:val="32"/>
+          <w:szCs w:val="32"/>
+        </w:rPr>
+        <w:t>. Available at: &lt;https://www.nngroup.com/articles/ia-vs-navigation/&gt; [Accessed 16 May 2017].</w:t>
+      </w:r>
+    </w:p>
+    <w:p>
+      <w:pPr>
+        <w:widowControl w:val="0"/>
+        <w:autoSpaceDE w:val="0"/>
+        <w:autoSpaceDN w:val="0"/>
+        <w:adjustRightInd w:val="0"/>
+        <w:spacing w:after="0" w:line="240" w:lineRule="auto"/>
+        <w:rPr>
+          <w:rFonts w:ascii="Times New Roman" w:hAnsi="Times New Roman"/>
+          <w:color w:val="auto"/>
+          <w:sz w:val="32"/>
+          <w:szCs w:val="32"/>
+        </w:rPr>
+      </w:pPr>
+      <w:proofErr w:type="gramStart"/>
+      <w:r>
+        <w:rPr>
+          <w:rFonts w:ascii="Times New Roman" w:hAnsi="Times New Roman"/>
+          <w:color w:val="auto"/>
+          <w:sz w:val="32"/>
+          <w:szCs w:val="32"/>
+        </w:rPr>
+        <w:t>Semenov, D., 2017.</w:t>
+      </w:r>
+      <w:proofErr w:type="gramEnd"/>
+      <w:r>
+        <w:rPr>
+          <w:rFonts w:ascii="Times New Roman" w:hAnsi="Times New Roman"/>
+          <w:color w:val="auto"/>
+          <w:sz w:val="32"/>
+          <w:szCs w:val="32"/>
+        </w:rPr>
+        <w:t xml:space="preserve"> </w:t>
+      </w:r>
+      <w:proofErr w:type="spellStart"/>
+      <w:r>
+        <w:rPr>
+          <w:rFonts w:ascii="Times New Roman" w:hAnsi="Times New Roman"/>
+          <w:i/>
+          <w:iCs/>
+          <w:color w:val="auto"/>
+          <w:sz w:val="32"/>
+          <w:szCs w:val="32"/>
+        </w:rPr>
+        <w:t>PhotoSwipe</w:t>
+      </w:r>
+      <w:proofErr w:type="spellEnd"/>
+      <w:r>
+        <w:rPr>
+          <w:rFonts w:ascii="Times New Roman" w:hAnsi="Times New Roman"/>
+          <w:i/>
+          <w:iCs/>
+          <w:color w:val="auto"/>
+          <w:sz w:val="32"/>
+          <w:szCs w:val="32"/>
+        </w:rPr>
+        <w:t>: Responsive JavaScript Image Gallery</w:t>
+      </w:r>
+      <w:r>
+        <w:rPr>
+          <w:rFonts w:ascii="Times New Roman" w:hAnsi="Times New Roman"/>
+          <w:color w:val="auto"/>
+          <w:sz w:val="32"/>
+          <w:szCs w:val="32"/>
+        </w:rPr>
+        <w:t>. [</w:t>
+      </w:r>
+      <w:proofErr w:type="gramStart"/>
+      <w:r>
+        <w:rPr>
+          <w:rFonts w:ascii="Times New Roman" w:hAnsi="Times New Roman"/>
+          <w:color w:val="auto"/>
+          <w:sz w:val="32"/>
+          <w:szCs w:val="32"/>
+        </w:rPr>
+        <w:t>online</w:t>
+      </w:r>
+      <w:proofErr w:type="gramEnd"/>
+      <w:r>
+        <w:rPr>
+          <w:rFonts w:ascii="Times New Roman" w:hAnsi="Times New Roman"/>
+          <w:color w:val="auto"/>
+          <w:sz w:val="32"/>
+          <w:szCs w:val="32"/>
+        </w:rPr>
+        <w:t>] Photoswipe.com. Available at: &lt;http://photoswipe.com&gt; [Accessed 9 May 2017].</w:t>
+      </w:r>
+    </w:p>
+    <w:p>
+      <w:pPr>
+        <w:spacing w:after="200"/>
+      </w:pPr>
+      <w:proofErr w:type="spellStart"/>
+      <w:proofErr w:type="gramStart"/>
+      <w:r>
+        <w:rPr>
+          <w:rFonts w:ascii="Times New Roman" w:hAnsi="Times New Roman"/>
+          <w:color w:val="auto"/>
+          <w:sz w:val="32"/>
+          <w:szCs w:val="32"/>
+        </w:rPr>
+        <w:t>Soegaard</w:t>
+      </w:r>
+      <w:proofErr w:type="spellEnd"/>
+      <w:r>
+        <w:rPr>
+          <w:rFonts w:ascii="Times New Roman" w:hAnsi="Times New Roman"/>
+          <w:color w:val="auto"/>
+          <w:sz w:val="32"/>
+          <w:szCs w:val="32"/>
+        </w:rPr>
+        <w:t>, M., 2017.</w:t>
+      </w:r>
+      <w:proofErr w:type="gramEnd"/>
+      <w:r>
+        <w:rPr>
+          <w:rFonts w:ascii="Times New Roman" w:hAnsi="Times New Roman"/>
+          <w:color w:val="auto"/>
+          <w:sz w:val="32"/>
+          <w:szCs w:val="32"/>
+        </w:rPr>
+        <w:t xml:space="preserve"> </w:t>
+      </w:r>
+      <w:r>
+        <w:rPr>
+          <w:rFonts w:ascii="Times New Roman" w:hAnsi="Times New Roman"/>
+          <w:i/>
+          <w:iCs/>
+          <w:color w:val="auto"/>
+          <w:sz w:val="32"/>
+          <w:szCs w:val="32"/>
+        </w:rPr>
+        <w:t>Visual Hierarchy: Organizing content to follow natural eye movement patterns</w:t>
+      </w:r>
+      <w:r>
+        <w:rPr>
+          <w:rFonts w:ascii="Times New Roman" w:hAnsi="Times New Roman"/>
+          <w:color w:val="auto"/>
+          <w:sz w:val="32"/>
+          <w:szCs w:val="32"/>
+        </w:rPr>
+        <w:t>. [</w:t>
+      </w:r>
+      <w:proofErr w:type="gramStart"/>
+      <w:r>
+        <w:rPr>
+          <w:rFonts w:ascii="Times New Roman" w:hAnsi="Times New Roman"/>
+          <w:color w:val="auto"/>
+          <w:sz w:val="32"/>
+          <w:szCs w:val="32"/>
+        </w:rPr>
+        <w:t>online</w:t>
+      </w:r>
+      <w:proofErr w:type="gramEnd"/>
+      <w:r>
+        <w:rPr>
+          <w:rFonts w:ascii="Times New Roman" w:hAnsi="Times New Roman"/>
+          <w:color w:val="auto"/>
+          <w:sz w:val="32"/>
+          <w:szCs w:val="32"/>
+        </w:rPr>
+        <w:t xml:space="preserve">] </w:t>
+      </w:r>
+      <w:proofErr w:type="gramStart"/>
+      <w:r>
+        <w:rPr>
+          <w:rFonts w:ascii="Times New Roman" w:hAnsi="Times New Roman"/>
+          <w:color w:val="auto"/>
+          <w:sz w:val="32"/>
+          <w:szCs w:val="32"/>
+        </w:rPr>
+        <w:t>The Interaction Design Foundation.</w:t>
+      </w:r>
+      <w:proofErr w:type="gramEnd"/>
+      <w:r>
+        <w:rPr>
+          <w:rFonts w:ascii="Times New Roman" w:hAnsi="Times New Roman"/>
+          <w:color w:val="auto"/>
+          <w:sz w:val="32"/>
+          <w:szCs w:val="32"/>
+        </w:rPr>
+        <w:t xml:space="preserve"> Available at: &lt;https://www.interaction-design.org/literature/article/visual-hierarchy-organizing-content-to-follow-natural-eye-movement-patterns&gt; [Accessed 14 May 2017].</w:t>
+      </w:r>
+      <w:r>
+        <w:t xml:space="preserve"> </w:t>
+      </w:r>
+      <w:bookmarkStart w:id="22" w:name="_GoBack"/>
       <w:bookmarkEnd w:id="22"/>
-    </w:p>
-    <w:p>
-      <w:r>
-        <w:rPr>
-          <w:rStyle w:val="Strong"/>
-        </w:rPr>
-        <w:t>First reference.</w:t>
-      </w:r>
-      <w:r>
-        <w:t xml:space="preserve"> The text begins at the left margin of the paper. Lines are double-spaced. When the entry is longer than one line, the second line is automatically indented.</w:t>
-      </w:r>
-    </w:p>
-    <w:p>
-      <w:r>
-        <w:t>Put these in alphabetical order</w:t>
-      </w:r>
-    </w:p>
-    <w:p>
-      <w:r>
-        <w:t>Use Harvard Style</w:t>
-      </w:r>
-      <w:r>
-        <w:t xml:space="preserve"> or APA</w:t>
-      </w:r>
-      <w:r>
-        <w:t>.</w:t>
-      </w:r>
-      <w:r>
-        <w:t xml:space="preserve">  Whichever you choose your reference list must be uniform.</w:t>
-      </w:r>
-      <w:r>
-        <w:t xml:space="preserve"> </w:t>
-      </w:r>
-    </w:p>
-    <w:p>
-      <w:pPr>
-        <w:rPr>
-          <w:rStyle w:val="Strong"/>
-        </w:rPr>
-      </w:pPr>
-      <w:r>
-        <w:rPr>
-          <w:rStyle w:val="Strong"/>
-        </w:rPr>
-        <w:t>Additional references.</w:t>
-      </w:r>
-    </w:p>
-    <w:p>
-      <w:pPr>
-        <w:spacing w:after="200"/>
-      </w:pPr>
       <w:r>
         <w:br w:type="page"/>
       </w:r>
@@ -10059,7 +10649,7 @@
           </mc:Choice>
           <mc:Fallback>
             <w:pict>
-              <v:shape id="_x0000_s1034" type="#_x0000_t202" style="position:absolute;margin-left:261pt;margin-top:197.75pt;width:230.6pt;height:161.7pt;z-index:251680256;visibility:visible;mso-wrap-style:square;mso-wrap-distance-left:9pt;mso-wrap-distance-top:0;mso-wrap-distance-right:9pt;mso-wrap-distance-bottom:0;mso-position-horizontal:absolute;mso-position-horizontal-relative:text;mso-position-vertical:absolute;mso-position-vertical-relative:text;v-text-anchor:top" o:gfxdata="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" filled="f" stroked="f">
+              <v:shape id="_x0000_s1034" type="#_x0000_t202" style="position:absolute;margin-left:261pt;margin-top:197.75pt;width:230.6pt;height:161.7pt;z-index:251680256;visibility:visible;mso-wrap-style:square;mso-wrap-distance-left:9pt;mso-wrap-distance-top:0;mso-wrap-distance-right:9pt;mso-wrap-distance-bottom:0;mso-position-horizontal:absolute;mso-position-horizontal-relative:text;mso-position-vertical:absolute;mso-position-vertical-relative:text;v-text-anchor:top" o:gfxdata="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" filled="f" stroked="f">
                 <v:textbox style="mso-fit-shape-to-text:t">
                   <w:txbxContent>
                     <w:p>
@@ -10438,7 +11028,7 @@
           </mc:Choice>
           <mc:Fallback>
             <w:pict>
-              <v:shape id="_x0000_s1035" type="#_x0000_t202" style="position:absolute;margin-left:30.35pt;margin-top:197.75pt;width:230.6pt;height:147pt;z-index:251679232;visibility:visible;mso-wrap-style:square;mso-wrap-distance-left:9pt;mso-wrap-distance-top:0;mso-wrap-distance-right:9pt;mso-wrap-distance-bottom:0;mso-position-horizontal:absolute;mso-position-horizontal-relative:text;mso-position-vertical:absolute;mso-position-vertical-relative:text;v-text-anchor:top" o:gfxdata="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" filled="f" stroked="f">
+              <v:shape id="_x0000_s1035" type="#_x0000_t202" style="position:absolute;margin-left:30.35pt;margin-top:197.75pt;width:230.6pt;height:147pt;z-index:251679232;visibility:visible;mso-wrap-style:square;mso-wrap-distance-left:9pt;mso-wrap-distance-top:0;mso-wrap-distance-right:9pt;mso-wrap-distance-bottom:0;mso-position-horizontal:absolute;mso-position-horizontal-relative:text;mso-position-vertical:absolute;mso-position-vertical-relative:text;v-text-anchor:top" o:gfxdata="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" filled="f" stroked="f">
                 <v:textbox style="mso-fit-shape-to-text:t">
                   <w:txbxContent>
                     <w:p>
@@ -11532,7 +12122,7 @@
           </mc:Choice>
           <mc:Fallback>
             <w:pict>
-              <v:rect id="_x0000_s1037" style="position:absolute;margin-left:463.5pt;margin-top:.85pt;width:211.45pt;height:427.5pt;z-index:251677184;visibility:visible;mso-wrap-style:square;mso-wrap-distance-left:9pt;mso-wrap-distance-top:0;mso-wrap-distance-right:9pt;mso-wrap-distance-bottom:0;mso-position-horizontal:absolute;mso-position-horizontal-relative:text;mso-position-vertical:absolute;mso-position-vertical-relative:text;v-text-anchor:top" o:gfxdata="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" filled="f" stroked="f">
+              <v:rect id="_x0000_s1037" style="position:absolute;margin-left:463.5pt;margin-top:.85pt;width:211.45pt;height:427.5pt;z-index:251677184;visibility:visible;mso-wrap-style:square;mso-wrap-distance-left:9pt;mso-wrap-distance-top:0;mso-wrap-distance-right:9pt;mso-wrap-distance-bottom:0;mso-position-horizontal:absolute;mso-position-horizontal-relative:text;mso-position-vertical:absolute;mso-position-vertical-relative:text;v-text-anchor:top" o:gfxdata="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" filled="f" stroked="f">
                 <v:path arrowok="t"/>
                 <o:lock v:ext="edit" grouping="t"/>
                 <v:textbox>
@@ -12316,7 +12906,7 @@
           </mc:Choice>
           <mc:Fallback>
             <w:pict>
-              <v:rect id="_x0000_s1038" style="position:absolute;margin-left:24.75pt;margin-top:6.45pt;width:433.1pt;height:421.85pt;z-index:251676160;visibility:visible;mso-wrap-style:square;mso-wrap-distance-left:9pt;mso-wrap-distance-top:0;mso-wrap-distance-right:9pt;mso-wrap-distance-bottom:0;mso-position-horizontal:absolute;mso-position-horizontal-relative:text;mso-position-vertical:absolute;mso-position-vertical-relative:text;v-text-anchor:top" o:gfxdata="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" fillcolor="#f2f2f2 [3052]" stroked="f">
+              <v:rect id="_x0000_s1038" style="position:absolute;margin-left:24.75pt;margin-top:6.45pt;width:433.1pt;height:421.85pt;z-index:251676160;visibility:visible;mso-wrap-style:square;mso-wrap-distance-left:9pt;mso-wrap-distance-top:0;mso-wrap-distance-right:9pt;mso-wrap-distance-bottom:0;mso-position-horizontal:absolute;mso-position-horizontal-relative:text;mso-position-vertical:absolute;mso-position-vertical-relative:text;v-text-anchor:top" o:gfxdata="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" fillcolor="#f2f2f2 [3052]" stroked="f">
                 <v:path arrowok="t"/>
                 <o:lock v:ext="edit" grouping="t"/>
                 <v:textbox>
@@ -12503,7 +13093,7 @@
           </mc:Choice>
           <mc:Fallback>
             <w:pict>
-              <v:rect id="_x0000_s1039" style="position:absolute;margin-left:27pt;margin-top:-89.95pt;width:9in;height:90pt;z-index:251675136;visibility:visible;mso-wrap-style:square;mso-wrap-distance-left:9pt;mso-wrap-distance-top:0;mso-wrap-distance-right:9pt;mso-wrap-distance-bottom:0;mso-position-horizontal:absolute;mso-position-horizontal-relative:text;mso-position-vertical:absolute;mso-position-vertical-relative:text;v-text-anchor:middle" o:gfxdata="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" fillcolor="black [3213]" stroked="f">
+              <v:rect id="_x0000_s1039" style="position:absolute;margin-left:27pt;margin-top:-89.95pt;width:9in;height:90pt;z-index:251675136;visibility:visible;mso-wrap-style:square;mso-wrap-distance-left:9pt;mso-wrap-distance-top:0;mso-wrap-distance-right:9pt;mso-wrap-distance-bottom:0;mso-position-horizontal:absolute;mso-position-horizontal-relative:text;mso-position-vertical:absolute;mso-position-vertical-relative:text;v-text-anchor:middle" o:gfxdata="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" fillcolor="black [3213]" stroked="f">
                 <v:path arrowok="t"/>
                 <o:lock v:ext="edit" grouping="t"/>
                 <v:textbox>
@@ -14636,7 +15226,7 @@
         </mc:Choice>
         <mc:Fallback>
           <w:pict>
-            <v:rect id="Rectangle 29" o:spid="_x0000_s1040" style="position:absolute;margin-left:-4.35pt;margin-top:0;width:46.85pt;height:9in;z-index:251660288;visibility:visible;mso-wrap-style:square;mso-width-percent:500;mso-height-percent:1000;mso-wrap-distance-left:9pt;mso-wrap-distance-top:0;mso-wrap-distance-right:9pt;mso-wrap-distance-bottom:0;mso-position-horizontal:right;mso-position-horizontal-relative:left-margin-area;mso-position-vertical:bottom;mso-position-vertical-relative:margin;mso-width-percent:500;mso-height-percent:1000;mso-width-relative:margin;mso-height-relative:margin;v-text-anchor:middle" o:gfxdata="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" o:allowincell="f" filled="f" stroked="f">
+            <v:rect id="Rectangle 29" o:spid="_x0000_s1040" style="position:absolute;margin-left:-4.35pt;margin-top:0;width:46.85pt;height:9in;z-index:251660288;visibility:visible;mso-wrap-style:square;mso-width-percent:500;mso-height-percent:1000;mso-wrap-distance-left:9pt;mso-wrap-distance-top:0;mso-wrap-distance-right:9pt;mso-wrap-distance-bottom:0;mso-position-horizontal:right;mso-position-horizontal-relative:left-margin-area;mso-position-vertical:bottom;mso-position-vertical-relative:margin;mso-width-percent:500;mso-height-percent:1000;mso-width-relative:margin;mso-height-relative:margin;v-text-anchor:middle" o:gfxdata="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" o:allowincell="f" filled="f" stroked="f">
               <v:textbox style="layout-flow:vertical;mso-layout-flow-alt:bottom-to-top" inset=",,8.64pt,10.8pt">
                 <w:txbxContent>
                   <w:p>
@@ -14811,7 +15401,7 @@
                               <w:sz w:val="40"/>
                               <w:szCs w:val="40"/>
                             </w:rPr>
-                            <w:t>26</w:t>
+                            <w:t>10</w:t>
                           </w:r>
                           <w:r>
                             <w:rPr>
@@ -14842,7 +15432,7 @@
         </mc:Choice>
         <mc:Fallback>
           <w:pict>
-            <v:oval id="Oval 27" o:spid="_x0000_s1041" style="position:absolute;margin-left:-10.2pt;margin-top:0;width:41pt;height:41pt;z-index:251659264;visibility:visible;mso-wrap-style:square;mso-width-percent:0;mso-height-percent:0;mso-wrap-distance-left:9pt;mso-wrap-distance-top:0;mso-wrap-distance-right:9pt;mso-wrap-distance-bottom:0;mso-position-horizontal:right;mso-position-horizontal-relative:left-margin-area;mso-position-vertical:top;mso-position-vertical-relative:bottom-margin-area;mso-width-percent:0;mso-height-percent:0;mso-width-relative:page;mso-height-relative:page;v-text-anchor:middle" o:gfxdata="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" o:allowincell="f" fillcolor="#052f61 [3204]" stroked="f">
+            <v:oval id="Oval 27" o:spid="_x0000_s1041" style="position:absolute;margin-left:-10.2pt;margin-top:0;width:41pt;height:41pt;z-index:251659264;visibility:visible;mso-wrap-style:square;mso-width-percent:0;mso-height-percent:0;mso-wrap-distance-left:9pt;mso-wrap-distance-top:0;mso-wrap-distance-right:9pt;mso-wrap-distance-bottom:0;mso-position-horizontal:right;mso-position-horizontal-relative:left-margin-area;mso-position-vertical:top;mso-position-vertical-relative:bottom-margin-area;mso-width-percent:0;mso-height-percent:0;mso-width-relative:page;mso-height-relative:page;v-text-anchor:middle" o:gfxdata="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" o:allowincell="f" fillcolor="#052f61 [3204]" stroked="f">
               <v:textbox inset="0,0,0,0">
                 <w:txbxContent>
                   <w:p>
@@ -14871,7 +15461,7 @@
                         <w:sz w:val="40"/>
                         <w:szCs w:val="40"/>
                       </w:rPr>
-                      <w:t>26</w:t>
+                      <w:t>10</w:t>
                     </w:r>
                     <w:r>
                       <w:rPr>
@@ -14946,7 +15536,7 @@
         <w:sz w:val="48"/>
         <w:szCs w:val="48"/>
       </w:rPr>
-      <w:t>3</w:t>
+      <w:t>11</w:t>
     </w:r>
     <w:r>
       <w:rPr>
@@ -15026,7 +15616,7 @@
         <w:sz w:val="48"/>
         <w:szCs w:val="48"/>
       </w:rPr>
-      <w:t>2</w:t>
+      <w:t>4</w:t>
     </w:r>
     <w:r>
       <w:rPr>
@@ -21382,7 +21972,7 @@
   <a:extraClrSchemeLst/>
   <a:extLst>
     <a:ext uri="{05A4C25C-085E-4340-85A3-A5531E510DB2}">
-      <thm15:themeFamily xmlns="" xmlns:thm15="http://schemas.microsoft.com/office/thememl/2012/main" name="Slice" id="{0507925B-6AC9-4358-8E18-C330545D08F8}" vid="{13FEC7C6-62A9-40C4-99D2-581AACACAA2F}"/>
+      <thm15:themeFamily xmlns:thm15="http://schemas.microsoft.com/office/thememl/2012/main" xmlns="" name="Slice" id="{0507925B-6AC9-4358-8E18-C330545D08F8}" vid="{13FEC7C6-62A9-40C4-99D2-581AACACAA2F}"/>
     </a:ext>
   </a:extLst>
 </a:theme>
@@ -21442,7 +22032,7 @@
 </file>
 
 <file path=customXml/itemProps4.xml><?xml version="1.0" encoding="utf-8"?>
-<ds:datastoreItem xmlns:ds="http://schemas.openxmlformats.org/officeDocument/2006/customXml" ds:itemID="{E5B54DF9-0DBE-4F47-AE3C-7985EA93A96B}">
+<ds:datastoreItem xmlns:ds="http://schemas.openxmlformats.org/officeDocument/2006/customXml" ds:itemID="{CE50A6E5-EAE9-6248-A41A-2413C7F380BC}">
   <ds:schemaRefs>
     <ds:schemaRef ds:uri="http://schemas.openxmlformats.org/officeDocument/2006/bibliography"/>
   </ds:schemaRefs>

</xml_diff>